<commit_message>
make changes in Data Analyst bullets
</commit_message>
<xml_diff>
--- a/doc/resume-nabeel.docx
+++ b/doc/resume-nabeel.docx
@@ -437,22 +437,18 @@
           <w:ilvl w:val="0"/>
           <w:numId w:val="1"/>
         </w:numPr>
-        <w:spacing w:after="0" w:before="0" w:line="360" w:lineRule="auto"/>
+        <w:spacing w:before="0" w:line="360" w:lineRule="auto"/>
         <w:ind w:left="720" w:hanging="360"/>
-        <w:jc w:val="both"/>
-        <w:rPr>
-          <w:rFonts w:ascii="Open Sans" w:cs="Open Sans" w:eastAsia="Open Sans" w:hAnsi="Open Sans"/>
-          <w:i w:val="1"/>
-          <w:color w:val="434343"/>
-          <w:sz w:val="18"/>
-          <w:szCs w:val="18"/>
-        </w:rPr>
-      </w:pPr>
-      <w:r>
-        <w:rPr>
-          <w:rFonts w:ascii="Open Sans" w:cs="Open Sans" w:eastAsia="Open Sans" w:hAnsi="Open Sans"/>
-          <w:i w:val="1"/>
-          <w:color w:val="434343"/>
+        <w:rPr>
+          <w:rFonts w:ascii="Arial" w:cs="Arial" w:eastAsia="Arial" w:hAnsi="Arial"/>
+          <w:color w:val="0e101a"/>
+        </w:rPr>
+      </w:pPr>
+      <w:r>
+        <w:rPr>
+          <w:rFonts w:ascii="Open Sans" w:cs="Open Sans" w:eastAsia="Open Sans" w:hAnsi="Open Sans"/>
+          <w:i w:val="1"/>
+          <w:color w:val="0e101a"/>
           <w:sz w:val="20"/>
           <w:szCs w:val="20"/>
           <w:rtl w:val="0"/>
@@ -464,30 +460,30 @@
           <w:rFonts w:ascii="Open Sans" w:cs="Open Sans" w:eastAsia="Open Sans" w:hAnsi="Open Sans"/>
           <w:b w:val="1"/>
           <w:i w:val="1"/>
-          <w:color w:val="434343"/>
-          <w:sz w:val="20"/>
-          <w:szCs w:val="20"/>
-          <w:rtl w:val="0"/>
-        </w:rPr>
-        <w:t xml:space="preserve">MySQL</w:t>
-      </w:r>
-      <w:r>
-        <w:rPr>
-          <w:rFonts w:ascii="Open Sans" w:cs="Open Sans" w:eastAsia="Open Sans" w:hAnsi="Open Sans"/>
-          <w:i w:val="1"/>
-          <w:color w:val="434343"/>
-          <w:sz w:val="20"/>
-          <w:szCs w:val="20"/>
-          <w:rtl w:val="0"/>
-        </w:rPr>
-        <w:t xml:space="preserve"> scripts to generate daily reports for orders, finance units, &amp; advertising metrics and analyze data to gather actionable insights and create a set of dashboards using </w:t>
-      </w:r>
-      <w:r>
-        <w:rPr>
-          <w:rFonts w:ascii="Open Sans" w:cs="Open Sans" w:eastAsia="Open Sans" w:hAnsi="Open Sans"/>
-          <w:b w:val="1"/>
-          <w:i w:val="1"/>
-          <w:color w:val="434343"/>
+          <w:color w:val="0e101a"/>
+          <w:sz w:val="20"/>
+          <w:szCs w:val="20"/>
+          <w:rtl w:val="0"/>
+        </w:rPr>
+        <w:t xml:space="preserve">dashboards</w:t>
+      </w:r>
+      <w:r>
+        <w:rPr>
+          <w:rFonts w:ascii="Open Sans" w:cs="Open Sans" w:eastAsia="Open Sans" w:hAnsi="Open Sans"/>
+          <w:i w:val="1"/>
+          <w:color w:val="0e101a"/>
+          <w:sz w:val="20"/>
+          <w:szCs w:val="20"/>
+          <w:rtl w:val="0"/>
+        </w:rPr>
+        <w:t xml:space="preserve"> in </w:t>
+      </w:r>
+      <w:r>
+        <w:rPr>
+          <w:rFonts w:ascii="Open Sans" w:cs="Open Sans" w:eastAsia="Open Sans" w:hAnsi="Open Sans"/>
+          <w:b w:val="1"/>
+          <w:i w:val="1"/>
+          <w:color w:val="0e101a"/>
           <w:sz w:val="20"/>
           <w:szCs w:val="20"/>
           <w:rtl w:val="0"/>
@@ -498,424 +494,12 @@
         <w:rPr>
           <w:rFonts w:ascii="Open Sans" w:cs="Open Sans" w:eastAsia="Open Sans" w:hAnsi="Open Sans"/>
           <w:i w:val="1"/>
-          <w:color w:val="434343"/>
-          <w:sz w:val="20"/>
-          <w:szCs w:val="20"/>
-          <w:rtl w:val="0"/>
-        </w:rPr>
-        <w:t xml:space="preserve"> </w:t>
-      </w:r>
-    </w:p>
-    <w:p>
-      <w:pPr>
-        <w:widowControl w:val="0"/>
-        <w:numPr>
-          <w:ilvl w:val="0"/>
-          <w:numId w:val="1"/>
-        </w:numPr>
-        <w:spacing w:after="0" w:before="0" w:line="360" w:lineRule="auto"/>
-        <w:ind w:left="720" w:hanging="360"/>
-        <w:jc w:val="both"/>
-        <w:rPr>
-          <w:rFonts w:ascii="Open Sans" w:cs="Open Sans" w:eastAsia="Open Sans" w:hAnsi="Open Sans"/>
-          <w:i w:val="1"/>
-          <w:color w:val="434343"/>
-          <w:sz w:val="18"/>
-          <w:szCs w:val="18"/>
-        </w:rPr>
-      </w:pPr>
-      <w:r>
-        <w:rPr>
-          <w:rFonts w:ascii="Open Sans" w:cs="Open Sans" w:eastAsia="Open Sans" w:hAnsi="Open Sans"/>
-          <w:i w:val="1"/>
-          <w:color w:val="434343"/>
-          <w:sz w:val="20"/>
-          <w:szCs w:val="20"/>
-          <w:rtl w:val="0"/>
-        </w:rPr>
-        <w:t xml:space="preserve">Executed </w:t>
-      </w:r>
-      <w:r>
-        <w:rPr>
-          <w:rFonts w:ascii="Open Sans" w:cs="Open Sans" w:eastAsia="Open Sans" w:hAnsi="Open Sans"/>
-          <w:b w:val="1"/>
-          <w:i w:val="1"/>
-          <w:color w:val="434343"/>
-          <w:sz w:val="20"/>
-          <w:szCs w:val="20"/>
-          <w:rtl w:val="0"/>
-        </w:rPr>
-        <w:t xml:space="preserve">ETL</w:t>
-      </w:r>
-      <w:r>
-        <w:rPr>
-          <w:rFonts w:ascii="Open Sans" w:cs="Open Sans" w:eastAsia="Open Sans" w:hAnsi="Open Sans"/>
-          <w:i w:val="1"/>
-          <w:color w:val="434343"/>
-          <w:sz w:val="20"/>
-          <w:szCs w:val="20"/>
-          <w:rtl w:val="0"/>
-        </w:rPr>
-        <w:t xml:space="preserve"> pipeline in </w:t>
-      </w:r>
-      <w:r>
-        <w:rPr>
-          <w:rFonts w:ascii="Open Sans" w:cs="Open Sans" w:eastAsia="Open Sans" w:hAnsi="Open Sans"/>
-          <w:b w:val="1"/>
-          <w:i w:val="1"/>
-          <w:color w:val="434343"/>
-          <w:sz w:val="20"/>
-          <w:szCs w:val="20"/>
-          <w:rtl w:val="0"/>
-        </w:rPr>
-        <w:t xml:space="preserve">AWS EC2</w:t>
-      </w:r>
-      <w:r>
-        <w:rPr>
-          <w:rFonts w:ascii="Open Sans" w:cs="Open Sans" w:eastAsia="Open Sans" w:hAnsi="Open Sans"/>
-          <w:i w:val="1"/>
-          <w:color w:val="434343"/>
-          <w:sz w:val="20"/>
-          <w:szCs w:val="20"/>
-          <w:rtl w:val="0"/>
-        </w:rPr>
-        <w:t xml:space="preserve"> using Python </w:t>
-      </w:r>
-      <w:r>
-        <w:rPr>
-          <w:rFonts w:ascii="Open Sans" w:cs="Open Sans" w:eastAsia="Open Sans" w:hAnsi="Open Sans"/>
-          <w:b w:val="1"/>
-          <w:i w:val="1"/>
-          <w:color w:val="434343"/>
-          <w:sz w:val="20"/>
-          <w:szCs w:val="20"/>
-          <w:rtl w:val="0"/>
-        </w:rPr>
-        <w:t xml:space="preserve">asyncio</w:t>
-      </w:r>
-      <w:r>
-        <w:rPr>
-          <w:rFonts w:ascii="Open Sans" w:cs="Open Sans" w:eastAsia="Open Sans" w:hAnsi="Open Sans"/>
-          <w:b w:val="1"/>
-          <w:i w:val="1"/>
-          <w:color w:val="434343"/>
-          <w:sz w:val="20"/>
-          <w:szCs w:val="20"/>
-          <w:rtl w:val="0"/>
-        </w:rPr>
-        <w:t xml:space="preserve"> &amp; httpx</w:t>
-      </w:r>
-      <w:r>
-        <w:rPr>
-          <w:rFonts w:ascii="Open Sans" w:cs="Open Sans" w:eastAsia="Open Sans" w:hAnsi="Open Sans"/>
-          <w:i w:val="1"/>
-          <w:color w:val="434343"/>
-          <w:sz w:val="20"/>
-          <w:szCs w:val="20"/>
-          <w:rtl w:val="0"/>
-        </w:rPr>
-        <w:t xml:space="preserve"> to asynchronously request multiple reports of sellers and transform raw data into a structured format, resulting in an 80% file size reduction.</w:t>
-      </w:r>
-    </w:p>
-    <w:p>
-      <w:pPr>
-        <w:widowControl w:val="0"/>
-        <w:numPr>
-          <w:ilvl w:val="0"/>
-          <w:numId w:val="1"/>
-        </w:numPr>
-        <w:spacing w:after="0" w:before="0" w:line="360" w:lineRule="auto"/>
-        <w:ind w:left="720" w:hanging="360"/>
-        <w:jc w:val="both"/>
-        <w:rPr>
-          <w:rFonts w:ascii="Open Sans" w:cs="Open Sans" w:eastAsia="Open Sans" w:hAnsi="Open Sans"/>
-          <w:i w:val="1"/>
-          <w:color w:val="434343"/>
-          <w:sz w:val="18"/>
-          <w:szCs w:val="18"/>
-        </w:rPr>
-      </w:pPr>
-      <w:r>
-        <w:rPr>
-          <w:rFonts w:ascii="Open Sans" w:cs="Open Sans" w:eastAsia="Open Sans" w:hAnsi="Open Sans"/>
-          <w:i w:val="1"/>
-          <w:color w:val="434343"/>
-          <w:sz w:val="20"/>
-          <w:szCs w:val="20"/>
-          <w:rtl w:val="0"/>
-        </w:rPr>
-        <w:t xml:space="preserve">Implemented </w:t>
-      </w:r>
-      <w:r>
-        <w:rPr>
-          <w:rFonts w:ascii="Open Sans" w:cs="Open Sans" w:eastAsia="Open Sans" w:hAnsi="Open Sans"/>
-          <w:b w:val="1"/>
-          <w:i w:val="1"/>
-          <w:color w:val="434343"/>
-          <w:sz w:val="20"/>
-          <w:szCs w:val="20"/>
-          <w:rtl w:val="0"/>
-        </w:rPr>
-        <w:t xml:space="preserve">Data Warehouse</w:t>
-      </w:r>
-      <w:r>
-        <w:rPr>
-          <w:rFonts w:ascii="Open Sans" w:cs="Open Sans" w:eastAsia="Open Sans" w:hAnsi="Open Sans"/>
-          <w:i w:val="1"/>
-          <w:color w:val="434343"/>
-          <w:sz w:val="20"/>
-          <w:szCs w:val="20"/>
-          <w:rtl w:val="0"/>
-        </w:rPr>
-        <w:t xml:space="preserve"> using </w:t>
-      </w:r>
-      <w:r>
-        <w:rPr>
-          <w:rFonts w:ascii="Open Sans" w:cs="Open Sans" w:eastAsia="Open Sans" w:hAnsi="Open Sans"/>
-          <w:b w:val="1"/>
-          <w:i w:val="1"/>
-          <w:color w:val="434343"/>
-          <w:sz w:val="20"/>
-          <w:szCs w:val="20"/>
-          <w:rtl w:val="0"/>
-        </w:rPr>
-        <w:t xml:space="preserve">AWS RDS</w:t>
-      </w:r>
-      <w:r>
-        <w:rPr>
-          <w:rFonts w:ascii="Open Sans" w:cs="Open Sans" w:eastAsia="Open Sans" w:hAnsi="Open Sans"/>
-          <w:i w:val="1"/>
-          <w:color w:val="434343"/>
-          <w:sz w:val="20"/>
-          <w:szCs w:val="20"/>
-          <w:rtl w:val="0"/>
-        </w:rPr>
-        <w:t xml:space="preserve"> to gather and store daily reports and KPIs from sellers using Amazon </w:t>
-      </w:r>
-      <w:r>
-        <w:rPr>
-          <w:rFonts w:ascii="Open Sans" w:cs="Open Sans" w:eastAsia="Open Sans" w:hAnsi="Open Sans"/>
-          <w:b w:val="1"/>
-          <w:i w:val="1"/>
-          <w:color w:val="434343"/>
-          <w:sz w:val="20"/>
-          <w:szCs w:val="20"/>
-          <w:rtl w:val="0"/>
-        </w:rPr>
-        <w:t xml:space="preserve">REST</w:t>
-      </w:r>
-      <w:r>
-        <w:rPr>
-          <w:rFonts w:ascii="Open Sans" w:cs="Open Sans" w:eastAsia="Open Sans" w:hAnsi="Open Sans"/>
-          <w:i w:val="1"/>
-          <w:color w:val="434343"/>
-          <w:sz w:val="20"/>
-          <w:szCs w:val="20"/>
-          <w:rtl w:val="0"/>
-        </w:rPr>
-        <w:t xml:space="preserve"> based </w:t>
-      </w:r>
-      <w:r>
-        <w:rPr>
-          <w:rFonts w:ascii="Open Sans" w:cs="Open Sans" w:eastAsia="Open Sans" w:hAnsi="Open Sans"/>
-          <w:b w:val="1"/>
-          <w:i w:val="1"/>
-          <w:color w:val="434343"/>
-          <w:sz w:val="20"/>
-          <w:szCs w:val="20"/>
-          <w:rtl w:val="0"/>
-        </w:rPr>
-        <w:t xml:space="preserve">SellingPartner-API </w:t>
-      </w:r>
-      <w:r>
-        <w:rPr>
-          <w:rFonts w:ascii="Open Sans" w:cs="Open Sans" w:eastAsia="Open Sans" w:hAnsi="Open Sans"/>
-          <w:i w:val="1"/>
-          <w:color w:val="434343"/>
-          <w:sz w:val="20"/>
-          <w:szCs w:val="20"/>
-          <w:rtl w:val="0"/>
-        </w:rPr>
-        <w:t xml:space="preserve">and </w:t>
-      </w:r>
-      <w:r>
-        <w:rPr>
-          <w:rFonts w:ascii="Open Sans" w:cs="Open Sans" w:eastAsia="Open Sans" w:hAnsi="Open Sans"/>
-          <w:b w:val="1"/>
-          <w:i w:val="1"/>
-          <w:color w:val="434343"/>
-          <w:sz w:val="20"/>
-          <w:szCs w:val="20"/>
-          <w:rtl w:val="0"/>
-        </w:rPr>
-        <w:t xml:space="preserve">Ads API.</w:t>
-      </w:r>
-    </w:p>
-    <w:p>
-      <w:pPr>
-        <w:pStyle w:val="Heading2"/>
-        <w:widowControl w:val="0"/>
-        <w:spacing w:after="0" w:before="0" w:line="360" w:lineRule="auto"/>
-        <w:ind w:left="0" w:right="300" w:firstLine="0"/>
-        <w:rPr>
-          <w:rFonts w:ascii="Open Sans" w:cs="Open Sans" w:eastAsia="Open Sans" w:hAnsi="Open Sans"/>
-          <w:i w:val="1"/>
-          <w:color w:val="434343"/>
-          <w:sz w:val="20"/>
-          <w:szCs w:val="20"/>
-        </w:rPr>
-      </w:pPr>
-      <w:bookmarkStart w:colFirst="0" w:colLast="0" w:name="_ialup1o149kt" w:id="2"/>
-      <w:bookmarkEnd w:id="2"/>
-      <w:r>
-        <w:rPr>
-          <w:rFonts w:ascii="Open Sans" w:cs="Open Sans" w:eastAsia="Open Sans" w:hAnsi="Open Sans"/>
-          <w:color w:val="6495ed"/>
-          <w:sz w:val="24"/>
-          <w:szCs w:val="24"/>
-          <w:highlight w:val="white"/>
-          <w:rtl w:val="0"/>
-        </w:rPr>
-        <w:t xml:space="preserve">adsify.digital, </w:t>
-      </w:r>
-      <w:r>
-        <w:rPr>
-          <w:rFonts w:ascii="Open Sans Medium" w:cs="Open Sans Medium" w:eastAsia="Open Sans Medium" w:hAnsi="Open Sans Medium"/>
-          <w:b w:val="0"/>
-          <w:color w:val="000000"/>
-          <w:sz w:val="24"/>
-          <w:szCs w:val="24"/>
-          <w:rtl w:val="0"/>
-        </w:rPr>
-        <w:t xml:space="preserve">Python Developer</w:t>
-      </w:r>
-      <w:r>
-        <w:rPr>
-          <w:rFonts w:ascii="Open Sans Medium" w:cs="Open Sans Medium" w:eastAsia="Open Sans Medium" w:hAnsi="Open Sans Medium"/>
-          <w:b w:val="0"/>
-          <w:i w:val="1"/>
-          <w:color w:val="000000"/>
-          <w:sz w:val="24"/>
-          <w:szCs w:val="24"/>
-          <w:rtl w:val="0"/>
-        </w:rPr>
-        <w:t xml:space="preserve">                                                                              </w:t>
-      </w:r>
-      <w:r>
-        <w:rPr>
-          <w:rFonts w:ascii="Open Sans" w:cs="Open Sans" w:eastAsia="Open Sans" w:hAnsi="Open Sans"/>
-          <w:b w:val="0"/>
-          <w:color w:val="666666"/>
-          <w:sz w:val="16"/>
-          <w:szCs w:val="16"/>
-          <w:rtl w:val="0"/>
-        </w:rPr>
-        <w:t xml:space="preserve">APR 2020 - OCT 2021</w:t>
-      </w:r>
-      <w:r>
-        <w:rPr>
-          <w:rFonts w:ascii="Open Sans Medium" w:cs="Open Sans Medium" w:eastAsia="Open Sans Medium" w:hAnsi="Open Sans Medium"/>
-          <w:b w:val="0"/>
-          <w:i w:val="1"/>
-          <w:color w:val="000000"/>
-          <w:sz w:val="24"/>
-          <w:szCs w:val="24"/>
-          <w:rtl w:val="0"/>
-        </w:rPr>
-        <w:t xml:space="preserve">                                                                                                                              </w:t>
-      </w:r>
-      <w:r>
-        <w:rPr>
-          <w:rtl w:val="0"/>
-        </w:rPr>
-      </w:r>
-    </w:p>
-    <w:p>
-      <w:pPr>
-        <w:widowControl w:val="0"/>
-        <w:numPr>
-          <w:ilvl w:val="0"/>
-          <w:numId w:val="1"/>
-        </w:numPr>
-        <w:spacing w:after="0" w:before="0" w:line="360" w:lineRule="auto"/>
-        <w:ind w:left="720" w:hanging="360"/>
-        <w:jc w:val="both"/>
-        <w:rPr>
-          <w:rFonts w:ascii="Open Sans" w:cs="Open Sans" w:eastAsia="Open Sans" w:hAnsi="Open Sans"/>
-          <w:i w:val="1"/>
-          <w:color w:val="434343"/>
-          <w:sz w:val="18"/>
-          <w:szCs w:val="18"/>
-        </w:rPr>
-      </w:pPr>
-      <w:r>
-        <w:rPr>
-          <w:rFonts w:ascii="Open Sans" w:cs="Open Sans" w:eastAsia="Open Sans" w:hAnsi="Open Sans"/>
-          <w:i w:val="1"/>
-          <w:color w:val="434343"/>
-          <w:sz w:val="20"/>
-          <w:szCs w:val="20"/>
-          <w:rtl w:val="0"/>
-        </w:rPr>
-        <w:t xml:space="preserve">Implemented a company-wide web application portal using </w:t>
-      </w:r>
-      <w:r>
-        <w:rPr>
-          <w:rFonts w:ascii="Open Sans" w:cs="Open Sans" w:eastAsia="Open Sans" w:hAnsi="Open Sans"/>
-          <w:b w:val="1"/>
-          <w:i w:val="1"/>
-          <w:color w:val="434343"/>
-          <w:sz w:val="20"/>
-          <w:szCs w:val="20"/>
-          <w:rtl w:val="0"/>
-        </w:rPr>
-        <w:t xml:space="preserve">Flask </w:t>
-      </w:r>
-      <w:r>
-        <w:rPr>
-          <w:rFonts w:ascii="Open Sans" w:cs="Open Sans" w:eastAsia="Open Sans" w:hAnsi="Open Sans"/>
-          <w:i w:val="1"/>
-          <w:color w:val="434343"/>
-          <w:sz w:val="20"/>
-          <w:szCs w:val="20"/>
-          <w:rtl w:val="0"/>
-        </w:rPr>
-        <w:t xml:space="preserve">and </w:t>
-      </w:r>
-      <w:r>
-        <w:rPr>
-          <w:rFonts w:ascii="Open Sans" w:cs="Open Sans" w:eastAsia="Open Sans" w:hAnsi="Open Sans"/>
-          <w:b w:val="1"/>
-          <w:i w:val="1"/>
-          <w:color w:val="434343"/>
-          <w:sz w:val="20"/>
-          <w:szCs w:val="20"/>
-          <w:rtl w:val="0"/>
-        </w:rPr>
-        <w:t xml:space="preserve">AWS S3</w:t>
-      </w:r>
-      <w:r>
-        <w:rPr>
-          <w:rFonts w:ascii="Open Sans" w:cs="Open Sans" w:eastAsia="Open Sans" w:hAnsi="Open Sans"/>
-          <w:i w:val="1"/>
-          <w:color w:val="434343"/>
-          <w:sz w:val="20"/>
-          <w:szCs w:val="20"/>
-          <w:rtl w:val="0"/>
-        </w:rPr>
-        <w:t xml:space="preserve"> for managing campaigns, audits, and scraping keywords and deployed using </w:t>
-      </w:r>
-      <w:r>
-        <w:rPr>
-          <w:rFonts w:ascii="Open Sans" w:cs="Open Sans" w:eastAsia="Open Sans" w:hAnsi="Open Sans"/>
-          <w:b w:val="1"/>
-          <w:i w:val="1"/>
-          <w:color w:val="434343"/>
-          <w:sz w:val="20"/>
-          <w:szCs w:val="20"/>
-          <w:rtl w:val="0"/>
-        </w:rPr>
-        <w:t xml:space="preserve">AWS Beanstalk.</w:t>
+          <w:color w:val="0e101a"/>
+          <w:sz w:val="20"/>
+          <w:szCs w:val="20"/>
+          <w:rtl w:val="0"/>
+        </w:rPr>
+        <w:t xml:space="preserve"> to visualize and track seller KPIs and report the management in case any significant anomaly is detected.</w:t>
       </w:r>
     </w:p>
     <w:p>
@@ -927,48 +511,44 @@
         </w:numPr>
         <w:spacing w:before="0" w:line="360" w:lineRule="auto"/>
         <w:ind w:left="720" w:hanging="360"/>
-        <w:jc w:val="both"/>
-        <w:rPr>
-          <w:rFonts w:ascii="Open Sans" w:cs="Open Sans" w:eastAsia="Open Sans" w:hAnsi="Open Sans"/>
-          <w:i w:val="1"/>
-          <w:color w:val="434343"/>
-          <w:sz w:val="18"/>
-          <w:szCs w:val="18"/>
-        </w:rPr>
-      </w:pPr>
-      <w:r>
-        <w:rPr>
-          <w:rFonts w:ascii="Open Sans" w:cs="Open Sans" w:eastAsia="Open Sans" w:hAnsi="Open Sans"/>
-          <w:i w:val="1"/>
-          <w:color w:val="434343"/>
-          <w:sz w:val="20"/>
-          <w:szCs w:val="20"/>
-          <w:rtl w:val="0"/>
-        </w:rPr>
-        <w:t xml:space="preserve">Develop a web scraping tool using </w:t>
-      </w:r>
-      <w:r>
-        <w:rPr>
-          <w:rFonts w:ascii="Open Sans" w:cs="Open Sans" w:eastAsia="Open Sans" w:hAnsi="Open Sans"/>
-          <w:b w:val="1"/>
-          <w:i w:val="1"/>
-          <w:color w:val="434343"/>
-          <w:sz w:val="20"/>
-          <w:szCs w:val="20"/>
-          <w:rtl w:val="0"/>
-        </w:rPr>
-        <w:t xml:space="preserve">Beautiful Soup</w:t>
-      </w:r>
-      <w:r>
-        <w:rPr>
-          <w:rFonts w:ascii="Open Sans" w:cs="Open Sans" w:eastAsia="Open Sans" w:hAnsi="Open Sans"/>
-          <w:i w:val="1"/>
-          <w:color w:val="434343"/>
-          <w:sz w:val="20"/>
-          <w:szCs w:val="20"/>
-          <w:rtl w:val="0"/>
-        </w:rPr>
-        <w:t xml:space="preserve"> to automatically check the client's sponsored product for a given keyword on the listing web page, thereby eliminating the need to verify hundreds of keywords manually on the browser.</w:t>
+        <w:rPr>
+          <w:rFonts w:ascii="Arial" w:cs="Arial" w:eastAsia="Arial" w:hAnsi="Arial"/>
+          <w:color w:val="0e101a"/>
+        </w:rPr>
+      </w:pPr>
+      <w:r>
+        <w:rPr>
+          <w:rFonts w:ascii="Open Sans" w:cs="Open Sans" w:eastAsia="Open Sans" w:hAnsi="Open Sans"/>
+          <w:i w:val="1"/>
+          <w:color w:val="0e101a"/>
+          <w:sz w:val="20"/>
+          <w:szCs w:val="20"/>
+          <w:rtl w:val="0"/>
+        </w:rPr>
+        <w:t xml:space="preserve"> Generate daily reports by implementing </w:t>
+      </w:r>
+      <w:r>
+        <w:rPr>
+          <w:rFonts w:ascii="Open Sans" w:cs="Open Sans" w:eastAsia="Open Sans" w:hAnsi="Open Sans"/>
+          <w:b w:val="1"/>
+          <w:i w:val="1"/>
+          <w:color w:val="0e101a"/>
+          <w:sz w:val="20"/>
+          <w:szCs w:val="20"/>
+          <w:rtl w:val="0"/>
+        </w:rPr>
+        <w:t xml:space="preserve">MySQL</w:t>
+      </w:r>
+      <w:r>
+        <w:rPr>
+          <w:rFonts w:ascii="Open Sans" w:cs="Open Sans" w:eastAsia="Open Sans" w:hAnsi="Open Sans"/>
+          <w:i w:val="1"/>
+          <w:color w:val="0e101a"/>
+          <w:sz w:val="20"/>
+          <w:szCs w:val="20"/>
+          <w:rtl w:val="0"/>
+        </w:rPr>
+        <w:t xml:space="preserve"> scripts for Seller Listing, Shipment Fee, Ads spending, Finance unit metrics, etc. And analyze the data to gather actionable insights.</w:t>
       </w:r>
     </w:p>
     <w:p>
@@ -978,73 +558,495 @@
           <w:ilvl w:val="0"/>
           <w:numId w:val="1"/>
         </w:numPr>
+        <w:spacing w:before="0" w:line="360" w:lineRule="auto"/>
+        <w:ind w:left="720" w:hanging="360"/>
+        <w:rPr>
+          <w:rFonts w:ascii="Arial" w:cs="Arial" w:eastAsia="Arial" w:hAnsi="Arial"/>
+          <w:color w:val="0e101a"/>
+        </w:rPr>
+      </w:pPr>
+      <w:r>
+        <w:rPr>
+          <w:rFonts w:ascii="Open Sans" w:cs="Open Sans" w:eastAsia="Open Sans" w:hAnsi="Open Sans"/>
+          <w:i w:val="1"/>
+          <w:color w:val="0e101a"/>
+          <w:sz w:val="20"/>
+          <w:szCs w:val="20"/>
+          <w:rtl w:val="0"/>
+        </w:rPr>
+        <w:t xml:space="preserve">Automated the process of generating in-depth reports using </w:t>
+      </w:r>
+      <w:r>
+        <w:rPr>
+          <w:rFonts w:ascii="Open Sans" w:cs="Open Sans" w:eastAsia="Open Sans" w:hAnsi="Open Sans"/>
+          <w:b w:val="1"/>
+          <w:i w:val="1"/>
+          <w:color w:val="0e101a"/>
+          <w:sz w:val="20"/>
+          <w:szCs w:val="20"/>
+          <w:rtl w:val="0"/>
+        </w:rPr>
+        <w:t xml:space="preserve">Python</w:t>
+      </w:r>
+      <w:r>
+        <w:rPr>
+          <w:rFonts w:ascii="Open Sans" w:cs="Open Sans" w:eastAsia="Open Sans" w:hAnsi="Open Sans"/>
+          <w:i w:val="1"/>
+          <w:color w:val="0e101a"/>
+          <w:sz w:val="20"/>
+          <w:szCs w:val="20"/>
+          <w:rtl w:val="0"/>
+        </w:rPr>
+        <w:t xml:space="preserve"> to track the seller campaigns advertising attributes based on ASIN and sponsorship type.</w:t>
+      </w:r>
+    </w:p>
+    <w:p>
+      <w:pPr>
+        <w:widowControl w:val="0"/>
+        <w:spacing w:before="0" w:line="360" w:lineRule="auto"/>
+        <w:ind w:left="720" w:firstLine="0"/>
+        <w:rPr>
+          <w:rFonts w:ascii="Open Sans" w:cs="Open Sans" w:eastAsia="Open Sans" w:hAnsi="Open Sans"/>
+          <w:i w:val="1"/>
+          <w:color w:val="0e101a"/>
+          <w:sz w:val="20"/>
+          <w:szCs w:val="20"/>
+        </w:rPr>
+      </w:pPr>
+      <w:r>
+        <w:rPr>
+          <w:rtl w:val="0"/>
+        </w:rPr>
+      </w:r>
+    </w:p>
+    <w:p>
+      <w:pPr>
+        <w:pStyle w:val="Heading2"/>
+        <w:widowControl w:val="0"/>
         <w:spacing w:after="0" w:before="0" w:line="360" w:lineRule="auto"/>
+        <w:ind w:left="0" w:right="300" w:firstLine="0"/>
+        <w:rPr>
+          <w:rFonts w:ascii="Open Sans" w:cs="Open Sans" w:eastAsia="Open Sans" w:hAnsi="Open Sans"/>
+          <w:i w:val="1"/>
+          <w:color w:val="434343"/>
+          <w:sz w:val="20"/>
+          <w:szCs w:val="20"/>
+        </w:rPr>
+      </w:pPr>
+      <w:bookmarkStart w:colFirst="0" w:colLast="0" w:name="_ialup1o149kt" w:id="2"/>
+      <w:bookmarkEnd w:id="2"/>
+      <w:r>
+        <w:rPr>
+          <w:rFonts w:ascii="Open Sans" w:cs="Open Sans" w:eastAsia="Open Sans" w:hAnsi="Open Sans"/>
+          <w:color w:val="6495ed"/>
+          <w:sz w:val="24"/>
+          <w:szCs w:val="24"/>
+          <w:highlight w:val="white"/>
+          <w:rtl w:val="0"/>
+        </w:rPr>
+        <w:t xml:space="preserve">adsify.digital, </w:t>
+      </w:r>
+      <w:r>
+        <w:rPr>
+          <w:rFonts w:ascii="Open Sans Medium" w:cs="Open Sans Medium" w:eastAsia="Open Sans Medium" w:hAnsi="Open Sans Medium"/>
+          <w:b w:val="0"/>
+          <w:color w:val="000000"/>
+          <w:sz w:val="24"/>
+          <w:szCs w:val="24"/>
+          <w:rtl w:val="0"/>
+        </w:rPr>
+        <w:t xml:space="preserve">Python Developer</w:t>
+      </w:r>
+      <w:r>
+        <w:rPr>
+          <w:rFonts w:ascii="Open Sans Medium" w:cs="Open Sans Medium" w:eastAsia="Open Sans Medium" w:hAnsi="Open Sans Medium"/>
+          <w:b w:val="0"/>
+          <w:i w:val="1"/>
+          <w:color w:val="000000"/>
+          <w:sz w:val="24"/>
+          <w:szCs w:val="24"/>
+          <w:rtl w:val="0"/>
+        </w:rPr>
+        <w:t xml:space="preserve">                                                                              </w:t>
+      </w:r>
+      <w:r>
+        <w:rPr>
+          <w:rFonts w:ascii="Open Sans" w:cs="Open Sans" w:eastAsia="Open Sans" w:hAnsi="Open Sans"/>
+          <w:b w:val="0"/>
+          <w:color w:val="666666"/>
+          <w:sz w:val="16"/>
+          <w:szCs w:val="16"/>
+          <w:rtl w:val="0"/>
+        </w:rPr>
+        <w:t xml:space="preserve">APR 2020 - OCT 2021</w:t>
+      </w:r>
+      <w:r>
+        <w:rPr>
+          <w:rFonts w:ascii="Open Sans Medium" w:cs="Open Sans Medium" w:eastAsia="Open Sans Medium" w:hAnsi="Open Sans Medium"/>
+          <w:b w:val="0"/>
+          <w:i w:val="1"/>
+          <w:color w:val="000000"/>
+          <w:sz w:val="24"/>
+          <w:szCs w:val="24"/>
+          <w:rtl w:val="0"/>
+        </w:rPr>
+        <w:t xml:space="preserve">                                                                                                                              </w:t>
+      </w:r>
+      <w:r>
+        <w:rPr>
+          <w:rtl w:val="0"/>
+        </w:rPr>
+      </w:r>
+    </w:p>
+    <w:p>
+      <w:pPr>
+        <w:widowControl w:val="0"/>
+        <w:numPr>
+          <w:ilvl w:val="0"/>
+          <w:numId w:val="1"/>
+        </w:numPr>
+        <w:spacing w:before="0" w:line="360" w:lineRule="auto"/>
         <w:ind w:left="720" w:hanging="360"/>
-        <w:jc w:val="both"/>
-        <w:rPr>
-          <w:rFonts w:ascii="Open Sans" w:cs="Open Sans" w:eastAsia="Open Sans" w:hAnsi="Open Sans"/>
-          <w:i w:val="1"/>
-          <w:color w:val="434343"/>
-          <w:sz w:val="18"/>
-          <w:szCs w:val="18"/>
-        </w:rPr>
-      </w:pPr>
-      <w:r>
-        <w:rPr>
-          <w:rFonts w:ascii="Open Sans" w:cs="Open Sans" w:eastAsia="Open Sans" w:hAnsi="Open Sans"/>
-          <w:i w:val="1"/>
-          <w:color w:val="434343"/>
-          <w:sz w:val="20"/>
-          <w:szCs w:val="20"/>
-          <w:rtl w:val="0"/>
-        </w:rPr>
-        <w:t xml:space="preserve">Execute development of a </w:t>
-      </w:r>
-      <w:r>
-        <w:rPr>
-          <w:rFonts w:ascii="Open Sans" w:cs="Open Sans" w:eastAsia="Open Sans" w:hAnsi="Open Sans"/>
-          <w:b w:val="1"/>
-          <w:i w:val="1"/>
-          <w:color w:val="434343"/>
-          <w:sz w:val="20"/>
-          <w:szCs w:val="20"/>
-          <w:rtl w:val="0"/>
-        </w:rPr>
-        <w:t xml:space="preserve">CLI</w:t>
-      </w:r>
-      <w:r>
-        <w:rPr>
-          <w:rFonts w:ascii="Open Sans" w:cs="Open Sans" w:eastAsia="Open Sans" w:hAnsi="Open Sans"/>
-          <w:i w:val="1"/>
-          <w:color w:val="434343"/>
-          <w:sz w:val="20"/>
-          <w:szCs w:val="20"/>
-          <w:rtl w:val="0"/>
-        </w:rPr>
-        <w:t xml:space="preserve"> application in </w:t>
-      </w:r>
-      <w:r>
-        <w:rPr>
-          <w:rFonts w:ascii="Open Sans" w:cs="Open Sans" w:eastAsia="Open Sans" w:hAnsi="Open Sans"/>
-          <w:b w:val="1"/>
-          <w:i w:val="1"/>
-          <w:color w:val="434343"/>
-          <w:sz w:val="20"/>
-          <w:szCs w:val="20"/>
-          <w:rtl w:val="0"/>
-        </w:rPr>
-        <w:t xml:space="preserve">Python Click, Pandas &amp; Numpy</w:t>
-      </w:r>
-      <w:r>
-        <w:rPr>
-          <w:rFonts w:ascii="Open Sans" w:cs="Open Sans" w:eastAsia="Open Sans" w:hAnsi="Open Sans"/>
-          <w:i w:val="1"/>
-          <w:color w:val="434343"/>
-          <w:sz w:val="20"/>
-          <w:szCs w:val="20"/>
-          <w:rtl w:val="0"/>
-        </w:rPr>
-        <w:t xml:space="preserve"> to automate the process of generating sponsored advertising campaigns for targeted keywords using the Amazon Seller Central portal, resulting in a 90% reduction in campaign generation time without errors.</w:t>
+        <w:rPr>
+          <w:rFonts w:ascii="Arial" w:cs="Arial" w:eastAsia="Arial" w:hAnsi="Arial"/>
+          <w:color w:val="0e101a"/>
+        </w:rPr>
+      </w:pPr>
+      <w:r>
+        <w:rPr>
+          <w:rFonts w:ascii="Open Sans" w:cs="Open Sans" w:eastAsia="Open Sans" w:hAnsi="Open Sans"/>
+          <w:i w:val="1"/>
+          <w:color w:val="0e101a"/>
+          <w:sz w:val="20"/>
+          <w:szCs w:val="20"/>
+          <w:rtl w:val="0"/>
+        </w:rPr>
+        <w:t xml:space="preserve">Deployed</w:t>
+      </w:r>
+      <w:r>
+        <w:rPr>
+          <w:rFonts w:ascii="Open Sans" w:cs="Open Sans" w:eastAsia="Open Sans" w:hAnsi="Open Sans"/>
+          <w:i w:val="1"/>
+          <w:color w:val="0e101a"/>
+          <w:sz w:val="20"/>
+          <w:szCs w:val="20"/>
+          <w:rtl w:val="0"/>
+        </w:rPr>
+        <w:t xml:space="preserve"> Data Warehouse using </w:t>
+      </w:r>
+      <w:r>
+        <w:rPr>
+          <w:rFonts w:ascii="Open Sans" w:cs="Open Sans" w:eastAsia="Open Sans" w:hAnsi="Open Sans"/>
+          <w:b w:val="1"/>
+          <w:i w:val="1"/>
+          <w:color w:val="0e101a"/>
+          <w:sz w:val="20"/>
+          <w:szCs w:val="20"/>
+          <w:rtl w:val="0"/>
+        </w:rPr>
+        <w:t xml:space="preserve">AWS RDS</w:t>
+      </w:r>
+      <w:r>
+        <w:rPr>
+          <w:rFonts w:ascii="Open Sans" w:cs="Open Sans" w:eastAsia="Open Sans" w:hAnsi="Open Sans"/>
+          <w:i w:val="1"/>
+          <w:color w:val="0e101a"/>
+          <w:sz w:val="20"/>
+          <w:szCs w:val="20"/>
+          <w:rtl w:val="0"/>
+        </w:rPr>
+        <w:t xml:space="preserve"> to gather and store daily reports and metrics from sellers using Amazon </w:t>
+      </w:r>
+      <w:r>
+        <w:rPr>
+          <w:rFonts w:ascii="Open Sans" w:cs="Open Sans" w:eastAsia="Open Sans" w:hAnsi="Open Sans"/>
+          <w:b w:val="1"/>
+          <w:i w:val="1"/>
+          <w:color w:val="0e101a"/>
+          <w:sz w:val="20"/>
+          <w:szCs w:val="20"/>
+          <w:rtl w:val="0"/>
+        </w:rPr>
+        <w:t xml:space="preserve">REST</w:t>
+      </w:r>
+      <w:r>
+        <w:rPr>
+          <w:rFonts w:ascii="Open Sans" w:cs="Open Sans" w:eastAsia="Open Sans" w:hAnsi="Open Sans"/>
+          <w:i w:val="1"/>
+          <w:color w:val="0e101a"/>
+          <w:sz w:val="20"/>
+          <w:szCs w:val="20"/>
+          <w:rtl w:val="0"/>
+        </w:rPr>
+        <w:t xml:space="preserve"> based </w:t>
+      </w:r>
+      <w:r>
+        <w:rPr>
+          <w:rFonts w:ascii="Open Sans" w:cs="Open Sans" w:eastAsia="Open Sans" w:hAnsi="Open Sans"/>
+          <w:b w:val="1"/>
+          <w:i w:val="1"/>
+          <w:color w:val="0e101a"/>
+          <w:sz w:val="20"/>
+          <w:szCs w:val="20"/>
+          <w:rtl w:val="0"/>
+        </w:rPr>
+        <w:t xml:space="preserve">SellingPartner-API</w:t>
+      </w:r>
+      <w:r>
+        <w:rPr>
+          <w:rFonts w:ascii="Open Sans" w:cs="Open Sans" w:eastAsia="Open Sans" w:hAnsi="Open Sans"/>
+          <w:i w:val="1"/>
+          <w:color w:val="0e101a"/>
+          <w:sz w:val="20"/>
+          <w:szCs w:val="20"/>
+          <w:rtl w:val="0"/>
+        </w:rPr>
+        <w:t xml:space="preserve"> and </w:t>
+      </w:r>
+      <w:r>
+        <w:rPr>
+          <w:rFonts w:ascii="Open Sans" w:cs="Open Sans" w:eastAsia="Open Sans" w:hAnsi="Open Sans"/>
+          <w:b w:val="1"/>
+          <w:i w:val="1"/>
+          <w:color w:val="0e101a"/>
+          <w:sz w:val="20"/>
+          <w:szCs w:val="20"/>
+          <w:rtl w:val="0"/>
+        </w:rPr>
+        <w:t xml:space="preserve">Ads API.</w:t>
+      </w:r>
+    </w:p>
+    <w:p>
+      <w:pPr>
+        <w:widowControl w:val="0"/>
+        <w:numPr>
+          <w:ilvl w:val="0"/>
+          <w:numId w:val="1"/>
+        </w:numPr>
+        <w:spacing w:before="0" w:line="360" w:lineRule="auto"/>
+        <w:ind w:left="720" w:hanging="360"/>
+        <w:rPr>
+          <w:rFonts w:ascii="Arial" w:cs="Arial" w:eastAsia="Arial" w:hAnsi="Arial"/>
+          <w:color w:val="0e101a"/>
+        </w:rPr>
+      </w:pPr>
+      <w:r>
+        <w:rPr>
+          <w:rFonts w:ascii="Open Sans" w:cs="Open Sans" w:eastAsia="Open Sans" w:hAnsi="Open Sans"/>
+          <w:i w:val="1"/>
+          <w:color w:val="0e101a"/>
+          <w:sz w:val="20"/>
+          <w:szCs w:val="20"/>
+          <w:rtl w:val="0"/>
+        </w:rPr>
+        <w:t xml:space="preserve">Implemented </w:t>
+      </w:r>
+      <w:r>
+        <w:rPr>
+          <w:rFonts w:ascii="Open Sans" w:cs="Open Sans" w:eastAsia="Open Sans" w:hAnsi="Open Sans"/>
+          <w:b w:val="1"/>
+          <w:i w:val="1"/>
+          <w:color w:val="0e101a"/>
+          <w:sz w:val="20"/>
+          <w:szCs w:val="20"/>
+          <w:rtl w:val="0"/>
+        </w:rPr>
+        <w:t xml:space="preserve">ETL</w:t>
+      </w:r>
+      <w:r>
+        <w:rPr>
+          <w:rFonts w:ascii="Open Sans" w:cs="Open Sans" w:eastAsia="Open Sans" w:hAnsi="Open Sans"/>
+          <w:i w:val="1"/>
+          <w:color w:val="0e101a"/>
+          <w:sz w:val="20"/>
+          <w:szCs w:val="20"/>
+          <w:rtl w:val="0"/>
+        </w:rPr>
+        <w:t xml:space="preserve"> pipeline in </w:t>
+      </w:r>
+      <w:r>
+        <w:rPr>
+          <w:rFonts w:ascii="Open Sans" w:cs="Open Sans" w:eastAsia="Open Sans" w:hAnsi="Open Sans"/>
+          <w:b w:val="1"/>
+          <w:i w:val="1"/>
+          <w:color w:val="0e101a"/>
+          <w:sz w:val="20"/>
+          <w:szCs w:val="20"/>
+          <w:rtl w:val="0"/>
+        </w:rPr>
+        <w:t xml:space="preserve">AWS EC2</w:t>
+      </w:r>
+      <w:r>
+        <w:rPr>
+          <w:rFonts w:ascii="Open Sans" w:cs="Open Sans" w:eastAsia="Open Sans" w:hAnsi="Open Sans"/>
+          <w:i w:val="1"/>
+          <w:color w:val="0e101a"/>
+          <w:sz w:val="20"/>
+          <w:szCs w:val="20"/>
+          <w:rtl w:val="0"/>
+        </w:rPr>
+        <w:t xml:space="preserve"> using Python </w:t>
+      </w:r>
+      <w:r>
+        <w:rPr>
+          <w:rFonts w:ascii="Open Sans" w:cs="Open Sans" w:eastAsia="Open Sans" w:hAnsi="Open Sans"/>
+          <w:b w:val="1"/>
+          <w:i w:val="1"/>
+          <w:color w:val="0e101a"/>
+          <w:sz w:val="20"/>
+          <w:szCs w:val="20"/>
+          <w:rtl w:val="0"/>
+        </w:rPr>
+        <w:t xml:space="preserve">asyncio</w:t>
+      </w:r>
+      <w:r>
+        <w:rPr>
+          <w:rFonts w:ascii="Open Sans" w:cs="Open Sans" w:eastAsia="Open Sans" w:hAnsi="Open Sans"/>
+          <w:i w:val="1"/>
+          <w:color w:val="0e101a"/>
+          <w:sz w:val="20"/>
+          <w:szCs w:val="20"/>
+          <w:rtl w:val="0"/>
+        </w:rPr>
+        <w:t xml:space="preserve"> &amp; </w:t>
+      </w:r>
+      <w:r>
+        <w:rPr>
+          <w:rFonts w:ascii="Open Sans" w:cs="Open Sans" w:eastAsia="Open Sans" w:hAnsi="Open Sans"/>
+          <w:b w:val="1"/>
+          <w:i w:val="1"/>
+          <w:color w:val="0e101a"/>
+          <w:sz w:val="20"/>
+          <w:szCs w:val="20"/>
+          <w:rtl w:val="0"/>
+        </w:rPr>
+        <w:t xml:space="preserve">httpx</w:t>
+      </w:r>
+      <w:r>
+        <w:rPr>
+          <w:rFonts w:ascii="Open Sans" w:cs="Open Sans" w:eastAsia="Open Sans" w:hAnsi="Open Sans"/>
+          <w:i w:val="1"/>
+          <w:color w:val="0e101a"/>
+          <w:sz w:val="20"/>
+          <w:szCs w:val="20"/>
+          <w:rtl w:val="0"/>
+        </w:rPr>
+        <w:t xml:space="preserve"> to request  reports of multiple  sellers and transform raw data into a structured format, resulting in an 80% file size reduction</w:t>
+      </w:r>
+    </w:p>
+    <w:p>
+      <w:pPr>
+        <w:widowControl w:val="0"/>
+        <w:numPr>
+          <w:ilvl w:val="0"/>
+          <w:numId w:val="1"/>
+        </w:numPr>
+        <w:spacing w:before="0" w:line="360" w:lineRule="auto"/>
+        <w:ind w:left="720" w:hanging="360"/>
+        <w:rPr>
+          <w:rFonts w:ascii="Arial" w:cs="Arial" w:eastAsia="Arial" w:hAnsi="Arial"/>
+          <w:color w:val="0e101a"/>
+        </w:rPr>
+      </w:pPr>
+      <w:r>
+        <w:rPr>
+          <w:rFonts w:ascii="Open Sans" w:cs="Open Sans" w:eastAsia="Open Sans" w:hAnsi="Open Sans"/>
+          <w:i w:val="1"/>
+          <w:color w:val="0e101a"/>
+          <w:sz w:val="20"/>
+          <w:szCs w:val="20"/>
+          <w:rtl w:val="0"/>
+        </w:rPr>
+        <w:t xml:space="preserve">Developed a company-wide web portal using </w:t>
+      </w:r>
+      <w:r>
+        <w:rPr>
+          <w:rFonts w:ascii="Open Sans" w:cs="Open Sans" w:eastAsia="Open Sans" w:hAnsi="Open Sans"/>
+          <w:b w:val="1"/>
+          <w:i w:val="1"/>
+          <w:color w:val="0e101a"/>
+          <w:sz w:val="20"/>
+          <w:szCs w:val="20"/>
+          <w:rtl w:val="0"/>
+        </w:rPr>
+        <w:t xml:space="preserve">Flask</w:t>
+      </w:r>
+      <w:r>
+        <w:rPr>
+          <w:rFonts w:ascii="Open Sans" w:cs="Open Sans" w:eastAsia="Open Sans" w:hAnsi="Open Sans"/>
+          <w:i w:val="1"/>
+          <w:color w:val="0e101a"/>
+          <w:sz w:val="20"/>
+          <w:szCs w:val="20"/>
+          <w:rtl w:val="0"/>
+        </w:rPr>
+        <w:t xml:space="preserve"> and </w:t>
+      </w:r>
+      <w:r>
+        <w:rPr>
+          <w:rFonts w:ascii="Open Sans" w:cs="Open Sans" w:eastAsia="Open Sans" w:hAnsi="Open Sans"/>
+          <w:b w:val="1"/>
+          <w:i w:val="1"/>
+          <w:color w:val="0e101a"/>
+          <w:sz w:val="20"/>
+          <w:szCs w:val="20"/>
+          <w:rtl w:val="0"/>
+        </w:rPr>
+        <w:t xml:space="preserve">AWS S3</w:t>
+      </w:r>
+      <w:r>
+        <w:rPr>
+          <w:rFonts w:ascii="Open Sans" w:cs="Open Sans" w:eastAsia="Open Sans" w:hAnsi="Open Sans"/>
+          <w:i w:val="1"/>
+          <w:color w:val="0e101a"/>
+          <w:sz w:val="20"/>
+          <w:szCs w:val="20"/>
+          <w:rtl w:val="0"/>
+        </w:rPr>
+        <w:t xml:space="preserve"> for generating campaigns, seller audits, and scraping search results from Amazon and deployed the application using </w:t>
+      </w:r>
+      <w:r>
+        <w:rPr>
+          <w:rFonts w:ascii="Open Sans" w:cs="Open Sans" w:eastAsia="Open Sans" w:hAnsi="Open Sans"/>
+          <w:b w:val="1"/>
+          <w:i w:val="1"/>
+          <w:color w:val="0e101a"/>
+          <w:sz w:val="20"/>
+          <w:szCs w:val="20"/>
+          <w:rtl w:val="0"/>
+        </w:rPr>
+        <w:t xml:space="preserve">AWS Beanstalk</w:t>
+      </w:r>
+      <w:r>
+        <w:rPr>
+          <w:rFonts w:ascii="Open Sans" w:cs="Open Sans" w:eastAsia="Open Sans" w:hAnsi="Open Sans"/>
+          <w:i w:val="1"/>
+          <w:color w:val="0e101a"/>
+          <w:sz w:val="20"/>
+          <w:szCs w:val="20"/>
+          <w:rtl w:val="0"/>
+        </w:rPr>
+        <w:t xml:space="preserve">.</w:t>
+      </w:r>
+    </w:p>
+    <w:p>
+      <w:pPr>
+        <w:widowControl w:val="0"/>
+        <w:spacing w:before="0" w:line="360" w:lineRule="auto"/>
+        <w:ind w:left="720" w:firstLine="0"/>
+        <w:rPr>
+          <w:rFonts w:ascii="Open Sans" w:cs="Open Sans" w:eastAsia="Open Sans" w:hAnsi="Open Sans"/>
+          <w:b w:val="1"/>
+          <w:i w:val="1"/>
+          <w:color w:val="0e101a"/>
+          <w:sz w:val="20"/>
+          <w:szCs w:val="20"/>
+        </w:rPr>
+      </w:pPr>
+      <w:r>
+        <w:rPr>
+          <w:rtl w:val="0"/>
+        </w:rPr>
       </w:r>
     </w:p>
     <w:p>

</xml_diff>